<commit_message>
assignment home link and other fixes
</commit_message>
<xml_diff>
--- a/site/assignments/sandelWorksheet.docx
+++ b/site/assignments/sandelWorksheet.docx
@@ -63,15 +63,7 @@
         <w:t xml:space="preserve">Topic: </w:t>
       </w:r>
       <w:r>
-        <w:t>a subject. (</w:t>
-      </w:r>
-      <w:proofErr w:type="gramStart"/>
-      <w:r>
-        <w:t>economics</w:t>
-      </w:r>
-      <w:proofErr w:type="gramEnd"/>
-      <w:r>
-        <w:t>, educati</w:t>
+        <w:t>a subject. (economics, educati</w:t>
       </w:r>
       <w:r>
         <w:t>on, children, healthcare, etc.</w:t>
@@ -95,15 +87,7 @@
         <w:t>blem with multiple positions. (S</w:t>
       </w:r>
       <w:r>
-        <w:t xml:space="preserve">hould you be able to pay to get into a better </w:t>
-      </w:r>
-      <w:proofErr w:type="gramStart"/>
-      <w:r>
-        <w:t>college</w:t>
-      </w:r>
-      <w:proofErr w:type="gramEnd"/>
-      <w:r>
-        <w:t>)</w:t>
+        <w:t>hould you be able to pay to get into a better college)</w:t>
       </w:r>
     </w:p>
     <w:p>
@@ -134,23 +118,7 @@
         </w:numPr>
       </w:pPr>
       <w:r>
-        <w:t xml:space="preserve">Citations: List </w:t>
-      </w:r>
-      <w:proofErr w:type="spellStart"/>
-      <w:r>
-        <w:t>Sandel’s</w:t>
-      </w:r>
-      <w:proofErr w:type="spellEnd"/>
-      <w:r>
-        <w:t xml:space="preserve"> citations (official and otherwise) in this chapter. What kinds of people, sources, etc. does </w:t>
-      </w:r>
-      <w:proofErr w:type="spellStart"/>
-      <w:r>
-        <w:t>Sandel</w:t>
-      </w:r>
-      <w:proofErr w:type="spellEnd"/>
-      <w:r>
-        <w:t xml:space="preserve"> cite?</w:t>
+        <w:t>Citations: List Sandel’s citations (official and otherwise) in this chapter. What kinds of people, sources, etc. does Sandel cite?</w:t>
       </w:r>
       <w:r>
         <w:t xml:space="preserve"> </w:t>
@@ -165,15 +133,15 @@
         </w:numPr>
       </w:pPr>
       <w:r>
-        <w:t xml:space="preserve">Examples: List the examples that </w:t>
-      </w:r>
-      <w:proofErr w:type="spellStart"/>
-      <w:r>
-        <w:t>Sandel</w:t>
-      </w:r>
-      <w:proofErr w:type="spellEnd"/>
-      <w:r>
-        <w:t xml:space="preserve"> uses.  How do they change in order of severity? (Do they start strong and become less so? Start weak and become strong?</w:t>
+        <w:t xml:space="preserve">Sentences: How would you characterize Sandel’s vocabulary (complex, simple, jargony, specific, general)? Are his sentences long or short? </w:t>
+      </w:r>
+      <w:r>
+        <w:t>What</w:t>
+      </w:r>
+      <w:bookmarkStart w:id="0" w:name="_GoBack"/>
+      <w:bookmarkEnd w:id="0"/>
+      <w:r>
+        <w:t xml:space="preserve"> about his paragraphs?</w:t>
       </w:r>
     </w:p>
     <w:p>
@@ -185,15 +153,7 @@
         </w:numPr>
       </w:pPr>
       <w:r>
-        <w:t xml:space="preserve">Author: Who is Michael J. </w:t>
-      </w:r>
-      <w:proofErr w:type="spellStart"/>
-      <w:r>
-        <w:t>Sandel</w:t>
-      </w:r>
-      <w:proofErr w:type="spellEnd"/>
-      <w:r>
-        <w:t>? Where does he work? What else has he written? What stereotypes or expectations do you have of him based on this information?</w:t>
+        <w:t>Author: Who is Michael J. Sandel? Where does he work? What else has he written? What stereotypes or expectations do you have of him based on this information?</w:t>
       </w:r>
     </w:p>
     <w:p>
@@ -241,10 +201,7 @@
     <w:p/>
     <w:p/>
     <w:p/>
-    <w:p>
-      <w:bookmarkStart w:id="0" w:name="_GoBack"/>
-      <w:bookmarkEnd w:id="0"/>
-    </w:p>
+    <w:p/>
     <w:p/>
     <w:p/>
     <w:p>

</xml_diff>